<commit_message>
formating correction in ling_response doc
</commit_message>
<xml_diff>
--- a/HW1/linguistic_response.docx
+++ b/HW1/linguistic_response.docx
@@ -919,6 +919,16 @@
         <w:spacing w:line="480" w:lineRule="auto"/>
         <w:rPr>
           <w:rFonts w:ascii="Times" w:eastAsia="Times New Roman" w:hAnsi="Times" w:cs="Times New Roman"/>
+          <w:color w:val="333333"/>
+          <w:shd w:val="clear" w:color="auto" w:fill="FFFFFF"/>
+        </w:rPr>
+      </w:pPr>
+    </w:p>
+    <w:p>
+      <w:pPr>
+        <w:spacing w:line="480" w:lineRule="auto"/>
+        <w:rPr>
+          <w:rFonts w:ascii="Times" w:eastAsia="Times New Roman" w:hAnsi="Times" w:cs="Times New Roman"/>
         </w:rPr>
       </w:pPr>
       <w:r>
@@ -935,32 +945,26 @@
           <w:color w:val="333333"/>
           <w:shd w:val="clear" w:color="auto" w:fill="FFFFFF"/>
         </w:rPr>
-        <w:t xml:space="preserve">The grade category saw the most improvement and increase of about 12.6%. This improvement demonstrates the importance of ordering information in ascertaining the nature of a text document. </w:t>
-      </w:r>
+        <w:t>The grade category saw the most improvement and increase of ab</w:t>
+      </w:r>
+      <w:bookmarkStart w:id="0" w:name="_GoBack"/>
+      <w:bookmarkEnd w:id="0"/>
       <w:r>
         <w:rPr>
           <w:rFonts w:ascii="Times" w:eastAsia="Times New Roman" w:hAnsi="Times" w:cs="Times New Roman"/>
           <w:color w:val="333333"/>
           <w:shd w:val="clear" w:color="auto" w:fill="FFFFFF"/>
         </w:rPr>
+        <w:t xml:space="preserve">out 12.6%. This improvement demonstrates the importance of ordering information in ascertaining the nature of a text document. </w:t>
+      </w:r>
+      <w:r>
+        <w:rPr>
+          <w:rFonts w:ascii="Times" w:eastAsia="Times New Roman" w:hAnsi="Times" w:cs="Times New Roman"/>
+          <w:color w:val="333333"/>
+          <w:shd w:val="clear" w:color="auto" w:fill="FFFFFF"/>
+        </w:rPr>
         <w:t xml:space="preserve">A more detailed breakdown of results can be viewed in the appendix section. </w:t>
       </w:r>
-    </w:p>
-    <w:p>
-      <w:pPr>
-        <w:spacing w:line="480" w:lineRule="auto"/>
-        <w:rPr>
-          <w:rFonts w:ascii="Times" w:hAnsi="Times"/>
-        </w:rPr>
-      </w:pPr>
-    </w:p>
-    <w:p>
-      <w:pPr>
-        <w:spacing w:line="480" w:lineRule="auto"/>
-        <w:rPr>
-          <w:rFonts w:ascii="Times" w:hAnsi="Times"/>
-        </w:rPr>
-      </w:pPr>
     </w:p>
     <w:p>
       <w:pPr>
@@ -1355,25 +1359,11 @@
           <w:rFonts w:ascii="Times" w:hAnsi="Times"/>
         </w:rPr>
       </w:pPr>
-      <w:bookmarkStart w:id="0" w:name="_GoBack"/>
-      <w:bookmarkEnd w:id="0"/>
-      <w:r>
-        <w:rPr>
-          <w:rFonts w:ascii="Times" w:hAnsi="Times"/>
-        </w:rPr>
-        <w:t>Appendix (</w:t>
-      </w:r>
-      <w:r>
-        <w:rPr>
-          <w:rFonts w:ascii="Times" w:hAnsi="Times"/>
-        </w:rPr>
-        <w:t>Results</w:t>
-      </w:r>
-      <w:r>
-        <w:rPr>
-          <w:rFonts w:ascii="Times" w:hAnsi="Times"/>
-        </w:rPr>
-        <w:t>)</w:t>
+      <w:r>
+        <w:rPr>
+          <w:rFonts w:ascii="Times" w:hAnsi="Times"/>
+        </w:rPr>
+        <w:t>Appendix (Results)</w:t>
       </w:r>
     </w:p>
     <w:p>

</xml_diff>

<commit_message>
final edits, coverted ling response to pdf
</commit_message>
<xml_diff>
--- a/HW1/linguistic_response.docx
+++ b/HW1/linguistic_response.docx
@@ -71,6 +71,14 @@
         </w:rPr>
         <w:t>document representation</w:t>
       </w:r>
+    </w:p>
+    <w:p>
+      <w:pPr>
+        <w:spacing w:line="480" w:lineRule="auto"/>
+        <w:rPr>
+          <w:rFonts w:ascii="Times" w:hAnsi="Times"/>
+        </w:rPr>
+      </w:pPr>
     </w:p>
     <w:p>
       <w:pPr>
@@ -460,6 +468,14 @@
           <w:rFonts w:ascii="Times" w:hAnsi="Times"/>
         </w:rPr>
       </w:pPr>
+    </w:p>
+    <w:p>
+      <w:pPr>
+        <w:spacing w:line="480" w:lineRule="auto"/>
+        <w:rPr>
+          <w:rFonts w:ascii="Times" w:hAnsi="Times"/>
+        </w:rPr>
+      </w:pPr>
       <w:r>
         <w:rPr>
           <w:rFonts w:ascii="Times" w:hAnsi="Times"/>
@@ -528,6 +544,14 @@
           <w:rFonts w:ascii="Times" w:hAnsi="Times"/>
         </w:rPr>
       </w:pPr>
+    </w:p>
+    <w:p>
+      <w:pPr>
+        <w:spacing w:line="480" w:lineRule="auto"/>
+        <w:rPr>
+          <w:rFonts w:ascii="Times" w:hAnsi="Times"/>
+        </w:rPr>
+      </w:pPr>
       <w:r>
         <w:rPr>
           <w:rFonts w:ascii="Times" w:hAnsi="Times"/>
@@ -684,6 +708,14 @@
           <w:rFonts w:ascii="Times" w:hAnsi="Times"/>
         </w:rPr>
       </w:pPr>
+    </w:p>
+    <w:p>
+      <w:pPr>
+        <w:spacing w:line="480" w:lineRule="auto"/>
+        <w:rPr>
+          <w:rFonts w:ascii="Times" w:hAnsi="Times"/>
+        </w:rPr>
+      </w:pPr>
       <w:r>
         <w:rPr>
           <w:rFonts w:ascii="Times" w:hAnsi="Times"/>
@@ -726,6 +758,14 @@
         </w:rPr>
         <w:t xml:space="preserve"> (bigram and trigram)</w:t>
       </w:r>
+    </w:p>
+    <w:p>
+      <w:pPr>
+        <w:spacing w:line="480" w:lineRule="auto"/>
+        <w:rPr>
+          <w:rFonts w:ascii="Times" w:hAnsi="Times"/>
+        </w:rPr>
+      </w:pPr>
     </w:p>
     <w:p>
       <w:pPr>
@@ -895,7 +935,7 @@
           <w:color w:val="333333"/>
           <w:shd w:val="clear" w:color="auto" w:fill="FFFFFF"/>
         </w:rPr>
-        <w:t xml:space="preserve"> bi-gram </w:t>
+        <w:t xml:space="preserve"> a</w:t>
       </w:r>
       <w:r>
         <w:rPr>
@@ -903,7 +943,7 @@
           <w:color w:val="333333"/>
           <w:shd w:val="clear" w:color="auto" w:fill="FFFFFF"/>
         </w:rPr>
-        <w:t>to a trigram</w:t>
+        <w:t xml:space="preserve"> bi-gram </w:t>
       </w:r>
       <w:r>
         <w:rPr>
@@ -911,51 +951,43 @@
           <w:color w:val="333333"/>
           <w:shd w:val="clear" w:color="auto" w:fill="FFFFFF"/>
         </w:rPr>
-        <w:t xml:space="preserve">. </w:t>
-      </w:r>
-    </w:p>
-    <w:p>
-      <w:pPr>
-        <w:spacing w:line="480" w:lineRule="auto"/>
+        <w:t>to a trigram</w:t>
+      </w:r>
+      <w:r>
         <w:rPr>
           <w:rFonts w:ascii="Times" w:eastAsia="Times New Roman" w:hAnsi="Times" w:cs="Times New Roman"/>
           <w:color w:val="333333"/>
           <w:shd w:val="clear" w:color="auto" w:fill="FFFFFF"/>
         </w:rPr>
-      </w:pPr>
-    </w:p>
-    <w:p>
-      <w:pPr>
-        <w:spacing w:line="480" w:lineRule="auto"/>
-        <w:rPr>
-          <w:rFonts w:ascii="Times" w:eastAsia="Times New Roman" w:hAnsi="Times" w:cs="Times New Roman"/>
-        </w:rPr>
-      </w:pPr>
-      <w:r>
+        <w:t xml:space="preserve"> representation.</w:t>
+      </w:r>
+    </w:p>
+    <w:p>
+      <w:pPr>
+        <w:spacing w:line="480" w:lineRule="auto"/>
         <w:rPr>
           <w:rFonts w:ascii="Times" w:eastAsia="Times New Roman" w:hAnsi="Times" w:cs="Times New Roman"/>
           <w:color w:val="333333"/>
           <w:shd w:val="clear" w:color="auto" w:fill="FFFFFF"/>
         </w:rPr>
-        <w:t xml:space="preserve">In 4 out of the 5 categories we witnessed some form of improvement using an N-gram representation. The only category that did not improve was the media name category, which was able to classify 100% of the instances using all three types of word representation. </w:t>
-      </w:r>
-      <w:r>
+      </w:pPr>
+    </w:p>
+    <w:p>
+      <w:pPr>
+        <w:spacing w:line="480" w:lineRule="auto"/>
         <w:rPr>
           <w:rFonts w:ascii="Times" w:eastAsia="Times New Roman" w:hAnsi="Times" w:cs="Times New Roman"/>
           <w:color w:val="333333"/>
           <w:shd w:val="clear" w:color="auto" w:fill="FFFFFF"/>
         </w:rPr>
-        <w:t>The grade category saw the most improvement and increase of ab</w:t>
-      </w:r>
-      <w:bookmarkStart w:id="0" w:name="_GoBack"/>
-      <w:bookmarkEnd w:id="0"/>
+      </w:pPr>
       <w:r>
         <w:rPr>
           <w:rFonts w:ascii="Times" w:eastAsia="Times New Roman" w:hAnsi="Times" w:cs="Times New Roman"/>
           <w:color w:val="333333"/>
           <w:shd w:val="clear" w:color="auto" w:fill="FFFFFF"/>
         </w:rPr>
-        <w:t xml:space="preserve">out 12.6%. This improvement demonstrates the importance of ordering information in ascertaining the nature of a text document. </w:t>
+        <w:t xml:space="preserve">In 4 out of the 5 categories we witnessed some form of improvement using an N-gram representation. The only category that did not improve was the media name category, which was able to classify 100% of the instances using all three types of word representation. </w:t>
       </w:r>
       <w:r>
         <w:rPr>
@@ -963,6 +995,14 @@
           <w:color w:val="333333"/>
           <w:shd w:val="clear" w:color="auto" w:fill="FFFFFF"/>
         </w:rPr>
+        <w:t xml:space="preserve">The grade category saw the most improvement and increase of about 12.6%. This improvement demonstrates the importance of ordering information in ascertaining the nature of a text document. </w:t>
+      </w:r>
+      <w:r>
+        <w:rPr>
+          <w:rFonts w:ascii="Times" w:eastAsia="Times New Roman" w:hAnsi="Times" w:cs="Times New Roman"/>
+          <w:color w:val="333333"/>
+          <w:shd w:val="clear" w:color="auto" w:fill="FFFFFF"/>
+        </w:rPr>
         <w:t xml:space="preserve">A more detailed breakdown of results can be viewed in the appendix section. </w:t>
       </w:r>
     </w:p>
@@ -970,6 +1010,14 @@
       <w:pPr>
         <w:spacing w:line="480" w:lineRule="auto"/>
         <w:rPr>
+          <w:rFonts w:ascii="Times" w:eastAsia="Times New Roman" w:hAnsi="Times" w:cs="Times New Roman"/>
+        </w:rPr>
+      </w:pPr>
+    </w:p>
+    <w:p>
+      <w:pPr>
+        <w:spacing w:line="480" w:lineRule="auto"/>
+        <w:rPr>
           <w:rFonts w:ascii="Times" w:hAnsi="Times"/>
         </w:rPr>
       </w:pPr>
@@ -985,6 +1033,14 @@
         </w:rPr>
         <w:t xml:space="preserve">Ideal word representation </w:t>
       </w:r>
+    </w:p>
+    <w:p>
+      <w:pPr>
+        <w:spacing w:line="480" w:lineRule="auto"/>
+        <w:rPr>
+          <w:rFonts w:ascii="Times" w:hAnsi="Times"/>
+        </w:rPr>
+      </w:pPr>
     </w:p>
     <w:p>
       <w:pPr>
@@ -1181,144 +1237,24 @@
           <w:color w:val="000000"/>
           <w:shd w:val="clear" w:color="auto" w:fill="FFFFFF"/>
         </w:rPr>
-        <w:t xml:space="preserve"> A syntactic representation would include information about negation, conjunctions, etc. These relations are key to deciphering misleading sentences. A syntactic representation would help to give the appropriate context and thus a better representation of the text. By employing these two improvements we would hope to improve upon our current system. </w:t>
-      </w:r>
-    </w:p>
-    <w:p>
-      <w:pPr>
-        <w:spacing w:line="480" w:lineRule="auto"/>
-        <w:rPr>
-          <w:rFonts w:ascii="Times" w:hAnsi="Times"/>
-        </w:rPr>
-      </w:pPr>
-    </w:p>
-    <w:p>
-      <w:pPr>
-        <w:spacing w:line="480" w:lineRule="auto"/>
-        <w:rPr>
-          <w:rFonts w:ascii="Times" w:hAnsi="Times"/>
-        </w:rPr>
-      </w:pPr>
-    </w:p>
-    <w:p>
-      <w:pPr>
-        <w:spacing w:line="480" w:lineRule="auto"/>
-        <w:rPr>
-          <w:rFonts w:ascii="Times" w:hAnsi="Times"/>
-        </w:rPr>
-      </w:pPr>
-    </w:p>
-    <w:p>
-      <w:pPr>
-        <w:spacing w:line="480" w:lineRule="auto"/>
-        <w:rPr>
-          <w:rFonts w:ascii="Times" w:hAnsi="Times"/>
-        </w:rPr>
-      </w:pPr>
-    </w:p>
-    <w:p>
-      <w:pPr>
-        <w:spacing w:line="480" w:lineRule="auto"/>
-        <w:rPr>
-          <w:rFonts w:ascii="Times" w:hAnsi="Times"/>
-        </w:rPr>
-      </w:pPr>
-    </w:p>
-    <w:p>
-      <w:pPr>
-        <w:spacing w:line="480" w:lineRule="auto"/>
-        <w:rPr>
-          <w:rFonts w:ascii="Times" w:hAnsi="Times"/>
-        </w:rPr>
-      </w:pPr>
-    </w:p>
-    <w:p>
-      <w:pPr>
-        <w:spacing w:line="480" w:lineRule="auto"/>
-        <w:rPr>
-          <w:rFonts w:ascii="Times" w:hAnsi="Times"/>
-        </w:rPr>
-      </w:pPr>
-    </w:p>
-    <w:p>
-      <w:pPr>
-        <w:spacing w:line="480" w:lineRule="auto"/>
-        <w:rPr>
-          <w:rFonts w:ascii="Times" w:hAnsi="Times"/>
-        </w:rPr>
-      </w:pPr>
-    </w:p>
-    <w:p>
-      <w:pPr>
-        <w:spacing w:line="480" w:lineRule="auto"/>
-        <w:rPr>
-          <w:rFonts w:ascii="Times" w:hAnsi="Times"/>
-        </w:rPr>
-      </w:pPr>
-    </w:p>
-    <w:p>
-      <w:pPr>
-        <w:spacing w:line="480" w:lineRule="auto"/>
-        <w:rPr>
-          <w:rFonts w:ascii="Times" w:hAnsi="Times"/>
-        </w:rPr>
-      </w:pPr>
-    </w:p>
-    <w:p>
-      <w:pPr>
-        <w:spacing w:line="480" w:lineRule="auto"/>
-        <w:rPr>
-          <w:rFonts w:ascii="Times" w:hAnsi="Times"/>
-        </w:rPr>
-      </w:pPr>
-    </w:p>
-    <w:p>
-      <w:pPr>
-        <w:spacing w:line="480" w:lineRule="auto"/>
-        <w:rPr>
-          <w:rFonts w:ascii="Times" w:hAnsi="Times"/>
-        </w:rPr>
-      </w:pPr>
-    </w:p>
-    <w:p>
-      <w:pPr>
-        <w:spacing w:line="480" w:lineRule="auto"/>
-        <w:rPr>
-          <w:rFonts w:ascii="Times" w:hAnsi="Times"/>
-        </w:rPr>
-      </w:pPr>
-    </w:p>
-    <w:p>
-      <w:pPr>
-        <w:spacing w:line="480" w:lineRule="auto"/>
-        <w:rPr>
-          <w:rFonts w:ascii="Times" w:hAnsi="Times"/>
-        </w:rPr>
-      </w:pPr>
-    </w:p>
-    <w:p>
-      <w:pPr>
-        <w:spacing w:line="480" w:lineRule="auto"/>
-        <w:rPr>
-          <w:rFonts w:ascii="Times" w:hAnsi="Times"/>
-        </w:rPr>
-      </w:pPr>
-    </w:p>
-    <w:p>
-      <w:pPr>
-        <w:spacing w:line="480" w:lineRule="auto"/>
-        <w:rPr>
-          <w:rFonts w:ascii="Times" w:hAnsi="Times"/>
-        </w:rPr>
-      </w:pPr>
-    </w:p>
-    <w:p>
-      <w:pPr>
-        <w:spacing w:line="480" w:lineRule="auto"/>
-        <w:rPr>
-          <w:rFonts w:ascii="Times" w:hAnsi="Times"/>
-        </w:rPr>
-      </w:pPr>
+        <w:t xml:space="preserve"> A syntactic representation would include information about negation, conjunctions, etc. These relations are key to deciphering misleading</w:t>
+      </w:r>
+      <w:r>
+        <w:rPr>
+          <w:rFonts w:ascii="Times" w:eastAsia="Times New Roman" w:hAnsi="Times" w:cs="Arial"/>
+          <w:color w:val="000000"/>
+          <w:shd w:val="clear" w:color="auto" w:fill="FFFFFF"/>
+        </w:rPr>
+        <w:t xml:space="preserve"> or complex</w:t>
+      </w:r>
+      <w:r>
+        <w:rPr>
+          <w:rFonts w:ascii="Times" w:eastAsia="Times New Roman" w:hAnsi="Times" w:cs="Arial"/>
+          <w:color w:val="000000"/>
+          <w:shd w:val="clear" w:color="auto" w:fill="FFFFFF"/>
+        </w:rPr>
+        <w:t xml:space="preserve"> sentences. A syntactic representation would help to give the appropriate context and thus a better representation of the text. By employing these two improvements we would hope to improve upon our current system. </w:t>
+      </w:r>
     </w:p>
     <w:p>
       <w:pPr>
@@ -1365,21 +1301,13 @@
         </w:rPr>
         <w:t>Appendix (Results)</w:t>
       </w:r>
-    </w:p>
-    <w:p>
-      <w:pPr>
-        <w:spacing w:line="480" w:lineRule="auto"/>
-        <w:rPr>
-          <w:rFonts w:ascii="Times" w:hAnsi="Times"/>
-        </w:rPr>
-      </w:pPr>
       <w:r>
         <w:rPr>
           <w:rFonts w:ascii="Times" w:hAnsi="Times"/>
           <w:noProof/>
         </w:rPr>
         <w:drawing>
-          <wp:inline distT="0" distB="0" distL="0" distR="0" wp14:anchorId="1C02F5C6" wp14:editId="122A6EDD">
+          <wp:inline distT="0" distB="0" distL="0" distR="0" wp14:anchorId="1C02F5C6" wp14:editId="3B1DBCE2">
             <wp:extent cx="5943600" cy="6578600"/>
             <wp:effectExtent l="0" t="0" r="0" b="0"/>
             <wp:docPr id="1" name="Picture 1" descr="Macintosh HD:Users:michellemorales:Desktop:media.tiff"/>
@@ -1449,7 +1377,7 @@
           <w:noProof/>
         </w:rPr>
         <w:drawing>
-          <wp:inline distT="0" distB="0" distL="0" distR="0" wp14:anchorId="3949D7FC" wp14:editId="56AE5D1F">
+          <wp:inline distT="0" distB="0" distL="0" distR="0" wp14:anchorId="3949D7FC" wp14:editId="6786D81D">
             <wp:extent cx="5943600" cy="6159500"/>
             <wp:effectExtent l="0" t="0" r="0" b="12700"/>
             <wp:docPr id="2" name="Picture 2" descr="Macintosh HD:Users:michellemorales:Desktop:grade.tiff"/>
@@ -1519,7 +1447,7 @@
           <w:noProof/>
         </w:rPr>
         <w:drawing>
-          <wp:inline distT="0" distB="0" distL="0" distR="0" wp14:anchorId="425A9528" wp14:editId="6F165294">
+          <wp:inline distT="0" distB="0" distL="0" distR="0" wp14:anchorId="425A9528" wp14:editId="1627EF81">
             <wp:extent cx="5943600" cy="5397500"/>
             <wp:effectExtent l="0" t="0" r="0" b="12700"/>
             <wp:docPr id="3" name="Picture 3" descr="Macintosh HD:Users:michellemorales:Desktop:oldnew.tiff"/>
@@ -1583,13 +1511,14 @@
           <w:rFonts w:ascii="Times" w:hAnsi="Times"/>
         </w:rPr>
       </w:pPr>
+      <w:bookmarkStart w:id="0" w:name="_GoBack"/>
       <w:r>
         <w:rPr>
           <w:rFonts w:ascii="Times" w:hAnsi="Times"/>
           <w:noProof/>
         </w:rPr>
         <w:drawing>
-          <wp:inline distT="0" distB="0" distL="0" distR="0" wp14:anchorId="491897E0" wp14:editId="024213C8">
+          <wp:inline distT="0" distB="0" distL="0" distR="0" wp14:anchorId="491897E0" wp14:editId="028E80D2">
             <wp:extent cx="5943600" cy="5245100"/>
             <wp:effectExtent l="0" t="0" r="0" b="12700"/>
             <wp:docPr id="4" name="Picture 4" descr="Macintosh HD:Users:michellemorales:Desktop:scoreratings.tiff"/>
@@ -1637,6 +1566,7 @@
           </wp:inline>
         </w:drawing>
       </w:r>
+      <w:bookmarkEnd w:id="0"/>
     </w:p>
     <w:sectPr>
       <w:pgSz w:w="12240" w:h="15840"/>

</xml_diff>